<commit_message>
Added comp coll varies
</commit_message>
<xml_diff>
--- a/Load Policy from JSON.docx
+++ b/Load Policy from JSON.docx
@@ -44,15 +44,13 @@
         </w:numPr>
       </w:pPr>
       <w:r>
-        <w:t xml:space="preserve">And can’t rate because birth date, marital </w:t>
-      </w:r>
-      <w:proofErr w:type="gramStart"/>
-      <w:r>
-        <w:t>status are</w:t>
-      </w:r>
-      <w:proofErr w:type="gramEnd"/>
-      <w:r>
-        <w:t xml:space="preserve"> not brought in from </w:t>
+        <w:t>And can’t rate because</w:t>
+      </w:r>
+      <w:r>
+        <w:t xml:space="preserve"> email,</w:t>
+      </w:r>
+      <w:r>
+        <w:t xml:space="preserve"> birth date, marital status are not brought in from </w:t>
       </w:r>
       <w:proofErr w:type="spellStart"/>
       <w:r>
@@ -81,6 +79,54 @@
       <w:proofErr w:type="spellEnd"/>
       <w:r>
         <w:t xml:space="preserve"> during quote creation.</w:t>
+      </w:r>
+    </w:p>
+    <w:p>
+      <w:pPr>
+        <w:pStyle w:val="ListParagraph"/>
+        <w:numPr>
+          <w:ilvl w:val="0"/>
+          <w:numId w:val="1"/>
+        </w:numPr>
+      </w:pPr>
+      <w:r>
+        <w:t>No way to just look up a quote</w:t>
+      </w:r>
+    </w:p>
+    <w:p>
+      <w:pPr>
+        <w:pStyle w:val="ListParagraph"/>
+        <w:numPr>
+          <w:ilvl w:val="0"/>
+          <w:numId w:val="1"/>
+        </w:numPr>
+      </w:pPr>
+      <w:r>
+        <w:t>Need valid driver’s license, state</w:t>
+      </w:r>
+    </w:p>
+    <w:p>
+      <w:pPr>
+        <w:pStyle w:val="ListParagraph"/>
+        <w:numPr>
+          <w:ilvl w:val="0"/>
+          <w:numId w:val="1"/>
+        </w:numPr>
+      </w:pPr>
+      <w:r>
+        <w:t>Comp and Collision required for Financed vehicle</w:t>
+      </w:r>
+    </w:p>
+    <w:p>
+      <w:pPr>
+        <w:pStyle w:val="ListParagraph"/>
+        <w:numPr>
+          <w:ilvl w:val="0"/>
+          <w:numId w:val="1"/>
+        </w:numPr>
+      </w:pPr>
+      <w:r>
+        <w:t>Not all errors returned are valid</w:t>
       </w:r>
       <w:bookmarkStart w:id="0" w:name="_GoBack"/>
       <w:bookmarkEnd w:id="0"/>

</xml_diff>